<commit_message>
Documents updated -> vision
</commit_message>
<xml_diff>
--- a/SE/SDEToolsServer - Software Engineering.docx
+++ b/SE/SDEToolsServer - Software Engineering.docx
@@ -23,1000 +23,278 @@
           <w:r>
             <w:rPr>
               <w:noProof/>
-              <w:lang w:val="fr-FR" w:eastAsia="fr-FR"/>
             </w:rPr>
-            <mc:AlternateContent>
-              <mc:Choice Requires="wpg">
-                <w:drawing>
-                  <wp:anchor distT="0" distB="0" distL="114300" distR="114300" simplePos="0" relativeHeight="251662336" behindDoc="0" locked="0" layoutInCell="1" allowOverlap="1" wp14:anchorId="31980920" wp14:editId="30A2D017">
-                    <wp:simplePos x="0" y="0"/>
-                    <wp:positionH relativeFrom="page">
-                      <wp:align>center</wp:align>
-                    </wp:positionH>
-                    <mc:AlternateContent>
-                      <mc:Choice Requires="wp14">
-                        <wp:positionV relativeFrom="page">
-                          <wp14:pctPosVOffset>2300</wp14:pctPosVOffset>
-                        </wp:positionV>
-                      </mc:Choice>
-                      <mc:Fallback>
-                        <wp:positionV relativeFrom="page">
-                          <wp:posOffset>347345</wp:posOffset>
-                        </wp:positionV>
-                      </mc:Fallback>
-                    </mc:AlternateContent>
-                    <wp:extent cx="7315200" cy="1215391"/>
-                    <wp:effectExtent l="0" t="0" r="1270" b="1905"/>
-                    <wp:wrapNone/>
-                    <wp:docPr id="149" name="Group 149"/>
-                    <wp:cNvGraphicFramePr/>
-                    <a:graphic xmlns:a="http://schemas.openxmlformats.org/drawingml/2006/main">
-                      <a:graphicData uri="http://schemas.microsoft.com/office/word/2010/wordprocessingGroup">
-                        <wpg:wgp>
-                          <wpg:cNvGrpSpPr/>
-                          <wpg:grpSpPr>
-                            <a:xfrm>
-                              <a:off x="0" y="0"/>
-                              <a:ext cx="7315200" cy="1215391"/>
-                              <a:chOff x="0" y="-1"/>
-                              <a:chExt cx="7315200" cy="1216153"/>
-                            </a:xfrm>
-                          </wpg:grpSpPr>
-                          <wps:wsp>
-                            <wps:cNvPr id="150" name="Rectangle 51"/>
-                            <wps:cNvSpPr/>
-                            <wps:spPr>
-                              <a:xfrm>
-                                <a:off x="0" y="-1"/>
-                                <a:ext cx="7315200" cy="1130373"/>
-                              </a:xfrm>
-                              <a:custGeom>
-                                <a:avLst/>
-                                <a:gdLst>
-                                  <a:gd name="connsiteX0" fmla="*/ 0 w 7312660"/>
-                                  <a:gd name="connsiteY0" fmla="*/ 0 h 1215390"/>
-                                  <a:gd name="connsiteX1" fmla="*/ 7312660 w 7312660"/>
-                                  <a:gd name="connsiteY1" fmla="*/ 0 h 1215390"/>
-                                  <a:gd name="connsiteX2" fmla="*/ 7312660 w 7312660"/>
-                                  <a:gd name="connsiteY2" fmla="*/ 1215390 h 1215390"/>
-                                  <a:gd name="connsiteX3" fmla="*/ 0 w 7312660"/>
-                                  <a:gd name="connsiteY3" fmla="*/ 1215390 h 1215390"/>
-                                  <a:gd name="connsiteX4" fmla="*/ 0 w 7312660"/>
-                                  <a:gd name="connsiteY4" fmla="*/ 0 h 1215390"/>
-                                  <a:gd name="connsiteX0" fmla="*/ 0 w 7312660"/>
-                                  <a:gd name="connsiteY0" fmla="*/ 0 h 1215390"/>
-                                  <a:gd name="connsiteX1" fmla="*/ 7312660 w 7312660"/>
-                                  <a:gd name="connsiteY1" fmla="*/ 0 h 1215390"/>
-                                  <a:gd name="connsiteX2" fmla="*/ 7312660 w 7312660"/>
-                                  <a:gd name="connsiteY2" fmla="*/ 1215390 h 1215390"/>
-                                  <a:gd name="connsiteX3" fmla="*/ 3667125 w 7312660"/>
-                                  <a:gd name="connsiteY3" fmla="*/ 1209675 h 1215390"/>
-                                  <a:gd name="connsiteX4" fmla="*/ 0 w 7312660"/>
-                                  <a:gd name="connsiteY4" fmla="*/ 1215390 h 1215390"/>
-                                  <a:gd name="connsiteX5" fmla="*/ 0 w 7312660"/>
-                                  <a:gd name="connsiteY5" fmla="*/ 0 h 1215390"/>
-                                  <a:gd name="connsiteX0" fmla="*/ 0 w 7312660"/>
-                                  <a:gd name="connsiteY0" fmla="*/ 0 h 1215390"/>
-                                  <a:gd name="connsiteX1" fmla="*/ 7312660 w 7312660"/>
-                                  <a:gd name="connsiteY1" fmla="*/ 0 h 1215390"/>
-                                  <a:gd name="connsiteX2" fmla="*/ 7312660 w 7312660"/>
-                                  <a:gd name="connsiteY2" fmla="*/ 1215390 h 1215390"/>
-                                  <a:gd name="connsiteX3" fmla="*/ 3619500 w 7312660"/>
-                                  <a:gd name="connsiteY3" fmla="*/ 733425 h 1215390"/>
-                                  <a:gd name="connsiteX4" fmla="*/ 0 w 7312660"/>
-                                  <a:gd name="connsiteY4" fmla="*/ 1215390 h 1215390"/>
-                                  <a:gd name="connsiteX5" fmla="*/ 0 w 7312660"/>
-                                  <a:gd name="connsiteY5" fmla="*/ 0 h 1215390"/>
-                                  <a:gd name="connsiteX0" fmla="*/ 0 w 7312660"/>
-                                  <a:gd name="connsiteY0" fmla="*/ 0 h 1215390"/>
-                                  <a:gd name="connsiteX1" fmla="*/ 7312660 w 7312660"/>
-                                  <a:gd name="connsiteY1" fmla="*/ 0 h 1215390"/>
-                                  <a:gd name="connsiteX2" fmla="*/ 7312660 w 7312660"/>
-                                  <a:gd name="connsiteY2" fmla="*/ 1129665 h 1215390"/>
-                                  <a:gd name="connsiteX3" fmla="*/ 3619500 w 7312660"/>
-                                  <a:gd name="connsiteY3" fmla="*/ 733425 h 1215390"/>
-                                  <a:gd name="connsiteX4" fmla="*/ 0 w 7312660"/>
-                                  <a:gd name="connsiteY4" fmla="*/ 1215390 h 1215390"/>
-                                  <a:gd name="connsiteX5" fmla="*/ 0 w 7312660"/>
-                                  <a:gd name="connsiteY5" fmla="*/ 0 h 1215390"/>
-                                  <a:gd name="connsiteX0" fmla="*/ 9525 w 7322185"/>
-                                  <a:gd name="connsiteY0" fmla="*/ 0 h 1129665"/>
-                                  <a:gd name="connsiteX1" fmla="*/ 7322185 w 7322185"/>
-                                  <a:gd name="connsiteY1" fmla="*/ 0 h 1129665"/>
-                                  <a:gd name="connsiteX2" fmla="*/ 7322185 w 7322185"/>
-                                  <a:gd name="connsiteY2" fmla="*/ 1129665 h 1129665"/>
-                                  <a:gd name="connsiteX3" fmla="*/ 3629025 w 7322185"/>
-                                  <a:gd name="connsiteY3" fmla="*/ 733425 h 1129665"/>
-                                  <a:gd name="connsiteX4" fmla="*/ 0 w 7322185"/>
-                                  <a:gd name="connsiteY4" fmla="*/ 1091565 h 1129665"/>
-                                  <a:gd name="connsiteX5" fmla="*/ 9525 w 7322185"/>
-                                  <a:gd name="connsiteY5" fmla="*/ 0 h 1129665"/>
-                                  <a:gd name="connsiteX0" fmla="*/ 0 w 7312660"/>
-                                  <a:gd name="connsiteY0" fmla="*/ 0 h 1129665"/>
-                                  <a:gd name="connsiteX1" fmla="*/ 7312660 w 7312660"/>
-                                  <a:gd name="connsiteY1" fmla="*/ 0 h 1129665"/>
-                                  <a:gd name="connsiteX2" fmla="*/ 7312660 w 7312660"/>
-                                  <a:gd name="connsiteY2" fmla="*/ 1129665 h 1129665"/>
-                                  <a:gd name="connsiteX3" fmla="*/ 3619500 w 7312660"/>
-                                  <a:gd name="connsiteY3" fmla="*/ 733425 h 1129665"/>
-                                  <a:gd name="connsiteX4" fmla="*/ 0 w 7312660"/>
-                                  <a:gd name="connsiteY4" fmla="*/ 1091565 h 1129665"/>
-                                  <a:gd name="connsiteX5" fmla="*/ 0 w 7312660"/>
-                                  <a:gd name="connsiteY5" fmla="*/ 0 h 1129665"/>
-                                </a:gdLst>
-                                <a:ahLst/>
-                                <a:cxnLst>
-                                  <a:cxn ang="0">
-                                    <a:pos x="connsiteX0" y="connsiteY0"/>
-                                  </a:cxn>
-                                  <a:cxn ang="0">
-                                    <a:pos x="connsiteX1" y="connsiteY1"/>
-                                  </a:cxn>
-                                  <a:cxn ang="0">
-                                    <a:pos x="connsiteX2" y="connsiteY2"/>
-                                  </a:cxn>
-                                  <a:cxn ang="0">
-                                    <a:pos x="connsiteX3" y="connsiteY3"/>
-                                  </a:cxn>
-                                  <a:cxn ang="0">
-                                    <a:pos x="connsiteX4" y="connsiteY4"/>
-                                  </a:cxn>
-                                  <a:cxn ang="0">
-                                    <a:pos x="connsiteX5" y="connsiteY5"/>
-                                  </a:cxn>
-                                </a:cxnLst>
-                                <a:rect l="l" t="t" r="r" b="b"/>
-                                <a:pathLst>
-                                  <a:path w="7312660" h="1129665">
-                                    <a:moveTo>
-                                      <a:pt x="0" y="0"/>
-                                    </a:moveTo>
-                                    <a:lnTo>
-                                      <a:pt x="7312660" y="0"/>
-                                    </a:lnTo>
-                                    <a:lnTo>
-                                      <a:pt x="7312660" y="1129665"/>
-                                    </a:lnTo>
-                                    <a:lnTo>
-                                      <a:pt x="3619500" y="733425"/>
-                                    </a:lnTo>
-                                    <a:lnTo>
-                                      <a:pt x="0" y="1091565"/>
-                                    </a:lnTo>
-                                    <a:lnTo>
-                                      <a:pt x="0" y="0"/>
-                                    </a:lnTo>
-                                    <a:close/>
-                                  </a:path>
-                                </a:pathLst>
-                              </a:custGeom>
-                              <a:ln>
-                                <a:noFill/>
-                              </a:ln>
-                            </wps:spPr>
-                            <wps:style>
-                              <a:lnRef idx="2">
-                                <a:schemeClr val="accent1">
-                                  <a:shade val="50000"/>
-                                </a:schemeClr>
-                              </a:lnRef>
-                              <a:fillRef idx="1">
-                                <a:schemeClr val="accent1"/>
-                              </a:fillRef>
-                              <a:effectRef idx="0">
-                                <a:schemeClr val="accent1"/>
-                              </a:effectRef>
-                              <a:fontRef idx="minor">
-                                <a:schemeClr val="lt1"/>
-                              </a:fontRef>
-                            </wps:style>
-                            <wps:bodyPr rot="0" spcFirstLastPara="0" vertOverflow="overflow" horzOverflow="overflow" vert="horz" wrap="square" lIns="91440" tIns="45720" rIns="91440" bIns="45720" numCol="1" spcCol="0" rtlCol="0" fromWordArt="0" anchor="ctr" anchorCtr="0" forceAA="0" compatLnSpc="1">
-                              <a:prstTxWarp prst="textNoShape">
-                                <a:avLst/>
-                              </a:prstTxWarp>
-                              <a:noAutofit/>
-                            </wps:bodyPr>
-                          </wps:wsp>
-                          <wps:wsp>
-                            <wps:cNvPr id="151" name="Rectangle 151"/>
-                            <wps:cNvSpPr/>
-                            <wps:spPr>
-                              <a:xfrm>
-                                <a:off x="0" y="0"/>
-                                <a:ext cx="7315200" cy="1216152"/>
-                              </a:xfrm>
-                              <a:prstGeom prst="rect">
-                                <a:avLst/>
-                              </a:prstGeom>
-                              <a:blipFill>
-                                <a:blip r:embed="rId6"/>
-                                <a:stretch>
-                                  <a:fillRect r="-7574"/>
-                                </a:stretch>
-                              </a:blipFill>
-                              <a:ln>
-                                <a:noFill/>
-                              </a:ln>
-                            </wps:spPr>
-                            <wps:style>
-                              <a:lnRef idx="2">
-                                <a:schemeClr val="accent1">
-                                  <a:shade val="50000"/>
-                                </a:schemeClr>
-                              </a:lnRef>
-                              <a:fillRef idx="1">
-                                <a:schemeClr val="accent1"/>
-                              </a:fillRef>
-                              <a:effectRef idx="0">
-                                <a:schemeClr val="accent1"/>
-                              </a:effectRef>
-                              <a:fontRef idx="minor">
-                                <a:schemeClr val="lt1"/>
-                              </a:fontRef>
-                            </wps:style>
-                            <wps:bodyPr rot="0" spcFirstLastPara="0" vertOverflow="overflow" horzOverflow="overflow" vert="horz" wrap="square" lIns="91440" tIns="45720" rIns="91440" bIns="45720" numCol="1" spcCol="0" rtlCol="0" fromWordArt="0" anchor="ctr" anchorCtr="0" forceAA="0" compatLnSpc="1">
-                              <a:prstTxWarp prst="textNoShape">
-                                <a:avLst/>
-                              </a:prstTxWarp>
-                              <a:noAutofit/>
-                            </wps:bodyPr>
-                          </wps:wsp>
-                        </wpg:wgp>
-                      </a:graphicData>
-                    </a:graphic>
-                    <wp14:sizeRelH relativeFrom="page">
-                      <wp14:pctWidth>94100</wp14:pctWidth>
-                    </wp14:sizeRelH>
-                    <wp14:sizeRelV relativeFrom="page">
-                      <wp14:pctHeight>12100</wp14:pctHeight>
-                    </wp14:sizeRelV>
-                  </wp:anchor>
-                </w:drawing>
-              </mc:Choice>
-              <mc:Fallback>
-                <w:pict>
-                  <v:group w14:anchorId="74A18819" id="Group 149" o:spid="_x0000_s1026" style="position:absolute;margin-left:0;margin-top:0;width:8in;height:95.7pt;z-index:251662336;mso-width-percent:941;mso-height-percent:121;mso-top-percent:23;mso-position-horizontal:center;mso-position-horizontal-relative:page;mso-position-vertical-relative:page;mso-width-percent:941;mso-height-percent:121;mso-top-percent:23" coordorigin="" coordsize="73152,12161" o:gfxdata="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">
-                    <v:shape id="Rectangle 51" o:spid="_x0000_s1027" style="position:absolute;width:73152;height:11303;visibility:visible;mso-wrap-style:square;v-text-anchor:middle" coordsize="7312660,1129665" o:gfxdata="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" path="m,l7312660,r,1129665l3619500,733425,,1091565,,xe" fillcolor="#5b9bd5 [3204]" stroked="f" strokeweight="1pt">
-                      <v:stroke joinstyle="miter"/>
-                      <v:path arrowok="t" o:connecttype="custom" o:connectlocs="0,0;7315200,0;7315200,1130373;3620757,733885;0,1092249;0,0" o:connectangles="0,0,0,0,0,0"/>
-                    </v:shape>
-                    <v:rect id="Rectangle 151" o:spid="_x0000_s1028" style="position:absolute;width:73152;height:12161;visibility:visible;mso-wrap-style:square;v-text-anchor:middle" o:gfxdata="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" stroked="f" strokeweight="1pt">
-                      <v:fill r:id="rId7" o:title="" recolor="t" rotate="t" type="frame"/>
-                    </v:rect>
-                    <w10:wrap anchorx="page" anchory="page"/>
-                  </v:group>
-                </w:pict>
-              </mc:Fallback>
-            </mc:AlternateContent>
+            <w:pict w14:anchorId="32940407">
+              <v:group id="Group 149" o:spid="_x0000_s1029" style="position:absolute;margin-left:0;margin-top:0;width:8in;height:95.7pt;z-index:251662336;mso-width-percent:941;mso-height-percent:121;mso-top-percent:23;mso-position-horizontal:center;mso-position-horizontal-relative:page;mso-position-vertical-relative:page;mso-width-percent:941;mso-height-percent:121;mso-top-percent:23" coordorigin="" coordsize="73152,12161" o:gfxdata="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">
+                <v:shape id="Rectangle 51" o:spid="_x0000_s1030" style="position:absolute;width:73152;height:11303;visibility:visible;mso-wrap-style:square;v-text-anchor:middle" coordsize="7312660,1129665" o:gfxdata="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" path="m,l7312660,r,1129665l3619500,733425,,1091565,,xe" fillcolor="#5b9bd5 [3204]" stroked="f" strokeweight="1pt">
+                  <v:stroke joinstyle="miter"/>
+                  <v:path arrowok="t" o:connecttype="custom" o:connectlocs="0,0;7315200,0;7315200,1130373;3620757,733885;0,1092249;0,0" o:connectangles="0,0,0,0,0,0"/>
+                </v:shape>
+                <v:rect id="Rectangle 151" o:spid="_x0000_s1031" style="position:absolute;width:73152;height:12161;visibility:visible;mso-wrap-style:square;v-text-anchor:middle" o:gfxdata="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" stroked="f" strokeweight="1pt">
+                  <v:fill r:id="rId6" o:title="" recolor="t" rotate="t" type="frame"/>
+                </v:rect>
+                <w10:wrap anchorx="page" anchory="page"/>
+              </v:group>
+            </w:pict>
           </w:r>
           <w:r>
             <w:rPr>
               <w:noProof/>
-              <w:lang w:val="fr-FR" w:eastAsia="fr-FR"/>
             </w:rPr>
-            <mc:AlternateContent>
-              <mc:Choice Requires="wps">
-                <w:drawing>
-                  <wp:anchor distT="0" distB="0" distL="114300" distR="114300" simplePos="0" relativeHeight="251660288" behindDoc="0" locked="0" layoutInCell="1" allowOverlap="1" wp14:anchorId="7115D66C" wp14:editId="6DCFE5CB">
-                    <wp:simplePos x="0" y="0"/>
-                    <wp:positionH relativeFrom="page">
-                      <wp:align>center</wp:align>
-                    </wp:positionH>
-                    <mc:AlternateContent>
-                      <mc:Choice Requires="wp14">
-                        <wp:positionV relativeFrom="page">
-                          <wp14:pctPosVOffset>81800</wp14:pctPosVOffset>
-                        </wp:positionV>
-                      </mc:Choice>
-                      <mc:Fallback>
-                        <wp:positionV relativeFrom="page">
-                          <wp:posOffset>12367895</wp:posOffset>
-                        </wp:positionV>
-                      </mc:Fallback>
-                    </mc:AlternateContent>
-                    <wp:extent cx="7315200" cy="914400"/>
-                    <wp:effectExtent l="0" t="0" r="0" b="8255"/>
-                    <wp:wrapSquare wrapText="bothSides"/>
-                    <wp:docPr id="152" name="Text Box 152"/>
-                    <wp:cNvGraphicFramePr/>
-                    <a:graphic xmlns:a="http://schemas.openxmlformats.org/drawingml/2006/main">
-                      <a:graphicData uri="http://schemas.microsoft.com/office/word/2010/wordprocessingShape">
-                        <wps:wsp>
-                          <wps:cNvSpPr txBox="1"/>
-                          <wps:spPr>
-                            <a:xfrm>
-                              <a:off x="0" y="0"/>
-                              <a:ext cx="7315200" cy="914400"/>
-                            </a:xfrm>
-                            <a:prstGeom prst="rect">
-                              <a:avLst/>
-                            </a:prstGeom>
-                            <a:noFill/>
-                            <a:ln w="6350">
-                              <a:noFill/>
-                            </a:ln>
-                            <a:effectLst/>
-                          </wps:spPr>
-                          <wps:style>
-                            <a:lnRef idx="0">
-                              <a:schemeClr val="accent1"/>
-                            </a:lnRef>
-                            <a:fillRef idx="0">
-                              <a:schemeClr val="accent1"/>
-                            </a:fillRef>
-                            <a:effectRef idx="0">
-                              <a:schemeClr val="accent1"/>
-                            </a:effectRef>
-                            <a:fontRef idx="minor">
-                              <a:schemeClr val="dk1"/>
-                            </a:fontRef>
-                          </wps:style>
-                          <wps:txbx>
-                            <w:txbxContent>
-                              <w:sdt>
-                                <w:sdtPr>
-                                  <w:rPr>
-                                    <w:color w:val="595959" w:themeColor="text1" w:themeTint="A6"/>
-                                    <w:sz w:val="28"/>
-                                    <w:szCs w:val="28"/>
-                                  </w:rPr>
-                                  <w:alias w:val="Author"/>
-                                  <w:tag w:val=""/>
-                                  <w:id w:val="789243997"/>
-                                  <w:dataBinding w:prefixMappings="xmlns:ns0='http://purl.org/dc/elements/1.1/' xmlns:ns1='http://schemas.openxmlformats.org/package/2006/metadata/core-properties' " w:xpath="/ns1:coreProperties[1]/ns0:creator[1]" w:storeItemID="{6C3C8BC8-F283-45AE-878A-BAB7291924A1}"/>
-                                  <w:text/>
-                                </w:sdtPr>
-                                <w:sdtEndPr/>
-                                <w:sdtContent>
-                                  <w:p>
-                                    <w:pPr>
-                                      <w:pStyle w:val="NoSpacing"/>
-                                      <w:jc w:val="right"/>
-                                      <w:rPr>
-                                        <w:color w:val="595959" w:themeColor="text1" w:themeTint="A6"/>
-                                        <w:sz w:val="28"/>
-                                        <w:szCs w:val="28"/>
-                                      </w:rPr>
-                                    </w:pPr>
-                                    <w:r>
-                                      <w:rPr>
-                                        <w:color w:val="595959" w:themeColor="text1" w:themeTint="A6"/>
-                                        <w:sz w:val="28"/>
-                                        <w:szCs w:val="28"/>
-                                        <w:lang w:val="fr-FR"/>
-                                      </w:rPr>
-                                      <w:t>Popescu Christian</w:t>
-                                    </w:r>
-                                  </w:p>
-                                </w:sdtContent>
-                              </w:sdt>
-                              <w:p>
-                                <w:pPr>
-                                  <w:pStyle w:val="NoSpacing"/>
-                                  <w:jc w:val="right"/>
-                                  <w:rPr>
-                                    <w:color w:val="595959" w:themeColor="text1" w:themeTint="A6"/>
-                                    <w:sz w:val="18"/>
-                                    <w:szCs w:val="18"/>
-                                  </w:rPr>
-                                </w:pPr>
-                                <w:sdt>
-                                  <w:sdtPr>
-                                    <w:rPr>
-                                      <w:color w:val="595959" w:themeColor="text1" w:themeTint="A6"/>
-                                      <w:sz w:val="18"/>
-                                      <w:szCs w:val="18"/>
-                                    </w:rPr>
-                                    <w:alias w:val="Email"/>
-                                    <w:tag w:val="Email"/>
-                                    <w:id w:val="942260680"/>
-                                    <w:showingPlcHdr/>
-                                    <w:dataBinding w:prefixMappings="xmlns:ns0='http://schemas.microsoft.com/office/2006/coverPageProps' " w:xpath="/ns0:CoverPageProperties[1]/ns0:CompanyEmail[1]" w:storeItemID="{55AF091B-3C7A-41E3-B477-F2FDAA23CFDA}"/>
-                                    <w:text/>
-                                  </w:sdtPr>
-                                  <w:sdtEndPr/>
-                                  <w:sdtContent>
-                                    <w:r>
-                                      <w:rPr>
-                                        <w:color w:val="595959" w:themeColor="text1" w:themeTint="A6"/>
-                                        <w:sz w:val="18"/>
-                                        <w:szCs w:val="18"/>
-                                      </w:rPr>
-                                      <w:t>[Email address]</w:t>
-                                    </w:r>
-                                  </w:sdtContent>
-                                </w:sdt>
-                              </w:p>
-                            </w:txbxContent>
-                          </wps:txbx>
-                          <wps:bodyPr rot="0" spcFirstLastPara="0" vertOverflow="overflow" horzOverflow="overflow" vert="horz" wrap="square" lIns="1600200" tIns="0" rIns="685800" bIns="0" numCol="1" spcCol="0" rtlCol="0" fromWordArt="0" anchor="b" anchorCtr="0" forceAA="0" compatLnSpc="1">
-                            <a:prstTxWarp prst="textNoShape">
-                              <a:avLst/>
-                            </a:prstTxWarp>
-                            <a:noAutofit/>
-                          </wps:bodyPr>
-                        </wps:wsp>
-                      </a:graphicData>
-                    </a:graphic>
-                    <wp14:sizeRelH relativeFrom="page">
-                      <wp14:pctWidth>94100</wp14:pctWidth>
-                    </wp14:sizeRelH>
-                    <wp14:sizeRelV relativeFrom="page">
-                      <wp14:pctHeight>9200</wp14:pctHeight>
-                    </wp14:sizeRelV>
-                  </wp:anchor>
-                </w:drawing>
-              </mc:Choice>
-              <mc:Fallback>
-                <w:pict>
-                  <v:shapetype w14:anchorId="7115D66C" id="_x0000_t202" coordsize="21600,21600" o:spt="202" path="m,l,21600r21600,l21600,xe">
-                    <v:stroke joinstyle="miter"/>
-                    <v:path gradientshapeok="t" o:connecttype="rect"/>
-                  </v:shapetype>
-                  <v:shape id="Text Box 152" o:spid="_x0000_s1026" type="#_x0000_t202" style="position:absolute;margin-left:0;margin-top:0;width:8in;height:1in;z-index:251660288;visibility:visible;mso-wrap-style:square;mso-width-percent:941;mso-height-percent:92;mso-top-percent:818;mso-wrap-distance-left:9pt;mso-wrap-distance-top:0;mso-wrap-distance-right:9pt;mso-wrap-distance-bottom:0;mso-position-horizontal:center;mso-position-horizontal-relative:page;mso-position-vertical-relative:page;mso-width-percent:941;mso-height-percent:92;mso-top-percent:818;mso-width-relative:page;mso-height-relative:page;v-text-anchor:bottom" o:gfxdata="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" filled="f" stroked="f" strokeweight=".5pt">
-                    <v:textbox inset="126pt,0,54pt,0">
-                      <w:txbxContent>
-                        <w:sdt>
-                          <w:sdtPr>
-                            <w:rPr>
-                              <w:color w:val="595959" w:themeColor="text1" w:themeTint="A6"/>
-                              <w:sz w:val="28"/>
-                              <w:szCs w:val="28"/>
-                            </w:rPr>
-                            <w:alias w:val="Author"/>
-                            <w:tag w:val=""/>
-                            <w:id w:val="789243997"/>
-                            <w:dataBinding w:prefixMappings="xmlns:ns0='http://purl.org/dc/elements/1.1/' xmlns:ns1='http://schemas.openxmlformats.org/package/2006/metadata/core-properties' " w:xpath="/ns1:coreProperties[1]/ns0:creator[1]" w:storeItemID="{6C3C8BC8-F283-45AE-878A-BAB7291924A1}"/>
-                            <w:text/>
-                          </w:sdtPr>
-                          <w:sdtEndPr/>
-                          <w:sdtContent>
-                            <w:p>
-                              <w:pPr>
-                                <w:pStyle w:val="NoSpacing"/>
-                                <w:jc w:val="right"/>
-                                <w:rPr>
-                                  <w:color w:val="595959" w:themeColor="text1" w:themeTint="A6"/>
-                                  <w:sz w:val="28"/>
-                                  <w:szCs w:val="28"/>
-                                </w:rPr>
-                              </w:pPr>
-                              <w:r>
-                                <w:rPr>
-                                  <w:color w:val="595959" w:themeColor="text1" w:themeTint="A6"/>
-                                  <w:sz w:val="28"/>
-                                  <w:szCs w:val="28"/>
-                                  <w:lang w:val="fr-FR"/>
-                                </w:rPr>
-                                <w:t>Popescu Christian</w:t>
-                              </w:r>
-                            </w:p>
-                          </w:sdtContent>
-                        </w:sdt>
+            <w:pict w14:anchorId="675D53D7">
+              <v:shapetype id="_x0000_t202" coordsize="21600,21600" o:spt="202" path="m,l,21600r21600,l21600,xe">
+                <v:stroke joinstyle="miter"/>
+                <v:path gradientshapeok="t" o:connecttype="rect"/>
+              </v:shapetype>
+              <v:shape id="Text Box 152" o:spid="_x0000_s1028" type="#_x0000_t202" style="position:absolute;margin-left:0;margin-top:0;width:8in;height:1in;z-index:251660288;visibility:visible;mso-wrap-style:square;mso-width-percent:941;mso-height-percent:92;mso-top-percent:818;mso-wrap-distance-left:9pt;mso-wrap-distance-top:0;mso-wrap-distance-right:9pt;mso-wrap-distance-bottom:0;mso-position-horizontal:center;mso-position-horizontal-relative:page;mso-position-vertical-relative:page;mso-width-percent:941;mso-height-percent:92;mso-top-percent:818;mso-width-relative:page;mso-height-relative:page;v-text-anchor:bottom" o:gfxdata="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" filled="f" stroked="f" strokeweight=".5pt">
+                <v:textbox inset="126pt,0,54pt,0">
+                  <w:txbxContent>
+                    <w:sdt>
+                      <w:sdtPr>
+                        <w:rPr>
+                          <w:color w:val="595959" w:themeColor="text1" w:themeTint="A6"/>
+                          <w:sz w:val="28"/>
+                          <w:szCs w:val="28"/>
+                        </w:rPr>
+                        <w:alias w:val="Author"/>
+                        <w:tag w:val=""/>
+                        <w:id w:val="789243997"/>
+                        <w:dataBinding w:prefixMappings="xmlns:ns0='http://purl.org/dc/elements/1.1/' xmlns:ns1='http://schemas.openxmlformats.org/package/2006/metadata/core-properties' " w:xpath="/ns1:coreProperties[1]/ns0:creator[1]" w:storeItemID="{6C3C8BC8-F283-45AE-878A-BAB7291924A1}"/>
+                        <w:text/>
+                      </w:sdtPr>
+                      <w:sdtContent>
                         <w:p>
                           <w:pPr>
                             <w:pStyle w:val="NoSpacing"/>
                             <w:jc w:val="right"/>
                             <w:rPr>
                               <w:color w:val="595959" w:themeColor="text1" w:themeTint="A6"/>
-                              <w:sz w:val="18"/>
-                              <w:szCs w:val="18"/>
-                            </w:rPr>
-                          </w:pPr>
-                          <w:sdt>
-                            <w:sdtPr>
-                              <w:rPr>
-                                <w:color w:val="595959" w:themeColor="text1" w:themeTint="A6"/>
-                                <w:sz w:val="18"/>
-                                <w:szCs w:val="18"/>
-                              </w:rPr>
-                              <w:alias w:val="Email"/>
-                              <w:tag w:val="Email"/>
-                              <w:id w:val="942260680"/>
-                              <w:showingPlcHdr/>
-                              <w:dataBinding w:prefixMappings="xmlns:ns0='http://schemas.microsoft.com/office/2006/coverPageProps' " w:xpath="/ns0:CoverPageProperties[1]/ns0:CompanyEmail[1]" w:storeItemID="{55AF091B-3C7A-41E3-B477-F2FDAA23CFDA}"/>
-                              <w:text/>
-                            </w:sdtPr>
-                            <w:sdtEndPr/>
-                            <w:sdtContent>
-                              <w:r>
-                                <w:rPr>
-                                  <w:color w:val="595959" w:themeColor="text1" w:themeTint="A6"/>
-                                  <w:sz w:val="18"/>
-                                  <w:szCs w:val="18"/>
-                                </w:rPr>
-                                <w:t>[Email address]</w:t>
-                              </w:r>
-                            </w:sdtContent>
-                          </w:sdt>
-                        </w:p>
-                      </w:txbxContent>
-                    </v:textbox>
-                    <w10:wrap type="square" anchorx="page" anchory="page"/>
-                  </v:shape>
-                </w:pict>
-              </mc:Fallback>
-            </mc:AlternateContent>
-          </w:r>
-          <w:r>
-            <w:rPr>
-              <w:noProof/>
-              <w:lang w:val="fr-FR" w:eastAsia="fr-FR"/>
-            </w:rPr>
-            <mc:AlternateContent>
-              <mc:Choice Requires="wps">
-                <w:drawing>
-                  <wp:anchor distT="0" distB="0" distL="114300" distR="114300" simplePos="0" relativeHeight="251661312" behindDoc="0" locked="0" layoutInCell="1" allowOverlap="1" wp14:anchorId="5BAF80A0" wp14:editId="76E658E8">
-                    <wp:simplePos x="0" y="0"/>
-                    <wp:positionH relativeFrom="page">
-                      <wp:align>center</wp:align>
-                    </wp:positionH>
-                    <mc:AlternateContent>
-                      <mc:Choice Requires="wp14">
-                        <wp:positionV relativeFrom="page">
-                          <wp14:pctPosVOffset>70000</wp14:pctPosVOffset>
-                        </wp:positionV>
-                      </mc:Choice>
-                      <mc:Fallback>
-                        <wp:positionV relativeFrom="page">
-                          <wp:posOffset>10583545</wp:posOffset>
-                        </wp:positionV>
-                      </mc:Fallback>
-                    </mc:AlternateContent>
-                    <wp:extent cx="7315200" cy="1009650"/>
-                    <wp:effectExtent l="0" t="0" r="0" b="0"/>
-                    <wp:wrapSquare wrapText="bothSides"/>
-                    <wp:docPr id="153" name="Text Box 153"/>
-                    <wp:cNvGraphicFramePr/>
-                    <a:graphic xmlns:a="http://schemas.openxmlformats.org/drawingml/2006/main">
-                      <a:graphicData uri="http://schemas.microsoft.com/office/word/2010/wordprocessingShape">
-                        <wps:wsp>
-                          <wps:cNvSpPr txBox="1"/>
-                          <wps:spPr>
-                            <a:xfrm>
-                              <a:off x="0" y="0"/>
-                              <a:ext cx="7315200" cy="1009650"/>
-                            </a:xfrm>
-                            <a:prstGeom prst="rect">
-                              <a:avLst/>
-                            </a:prstGeom>
-                            <a:noFill/>
-                            <a:ln w="6350">
-                              <a:noFill/>
-                            </a:ln>
-                            <a:effectLst/>
-                          </wps:spPr>
-                          <wps:style>
-                            <a:lnRef idx="0">
-                              <a:schemeClr val="accent1"/>
-                            </a:lnRef>
-                            <a:fillRef idx="0">
-                              <a:schemeClr val="accent1"/>
-                            </a:fillRef>
-                            <a:effectRef idx="0">
-                              <a:schemeClr val="accent1"/>
-                            </a:effectRef>
-                            <a:fontRef idx="minor">
-                              <a:schemeClr val="dk1"/>
-                            </a:fontRef>
-                          </wps:style>
-                          <wps:txbx>
-                            <w:txbxContent>
-                              <w:p>
-                                <w:pPr>
-                                  <w:pStyle w:val="NoSpacing"/>
-                                  <w:jc w:val="right"/>
-                                  <w:rPr>
-                                    <w:color w:val="5B9BD5" w:themeColor="accent1"/>
-                                    <w:sz w:val="28"/>
-                                    <w:szCs w:val="28"/>
-                                  </w:rPr>
-                                </w:pPr>
-                                <w:r>
-                                  <w:rPr>
-                                    <w:color w:val="5B9BD5" w:themeColor="accent1"/>
-                                    <w:sz w:val="28"/>
-                                    <w:szCs w:val="28"/>
-                                  </w:rPr>
-                                  <w:t>Abstract</w:t>
-                                </w:r>
-                              </w:p>
-                              <w:sdt>
-                                <w:sdtPr>
-                                  <w:rPr>
-                                    <w:color w:val="595959" w:themeColor="text1" w:themeTint="A6"/>
-                                    <w:sz w:val="20"/>
-                                    <w:szCs w:val="20"/>
-                                  </w:rPr>
-                                  <w:alias w:val="Abstract"/>
-                                  <w:tag w:val=""/>
-                                  <w:id w:val="1375273687"/>
-                                  <w:showingPlcHdr/>
-                                  <w:dataBinding w:prefixMappings="xmlns:ns0='http://schemas.microsoft.com/office/2006/coverPageProps' " w:xpath="/ns0:CoverPageProperties[1]/ns0:Abstract[1]" w:storeItemID="{55AF091B-3C7A-41E3-B477-F2FDAA23CFDA}"/>
-                                  <w:text w:multiLine="1"/>
-                                </w:sdtPr>
-                                <w:sdtEndPr/>
-                                <w:sdtContent>
-                                  <w:p>
-                                    <w:pPr>
-                                      <w:pStyle w:val="NoSpacing"/>
-                                      <w:jc w:val="right"/>
-                                      <w:rPr>
-                                        <w:color w:val="595959" w:themeColor="text1" w:themeTint="A6"/>
-                                        <w:sz w:val="20"/>
-                                        <w:szCs w:val="20"/>
-                                      </w:rPr>
-                                    </w:pPr>
-                                    <w:r>
-                                      <w:rPr>
-                                        <w:color w:val="595959" w:themeColor="text1" w:themeTint="A6"/>
-                                        <w:sz w:val="20"/>
-                                        <w:szCs w:val="20"/>
-                                      </w:rPr>
-                                      <w:t xml:space="preserve">[Draw your reader in with an engaging abstract. It is typically a short summary of the document. </w:t>
-                                    </w:r>
-                                    <w:r>
-                                      <w:rPr>
-                                        <w:color w:val="595959" w:themeColor="text1" w:themeTint="A6"/>
-                                        <w:sz w:val="20"/>
-                                        <w:szCs w:val="20"/>
-                                      </w:rPr>
-                                      <w:br/>
-                                      <w:t>When you’re ready to add your content, just click here and start typing.]</w:t>
-                                    </w:r>
-                                  </w:p>
-                                </w:sdtContent>
-                              </w:sdt>
-                            </w:txbxContent>
-                          </wps:txbx>
-                          <wps:bodyPr rot="0" spcFirstLastPara="0" vertOverflow="overflow" horzOverflow="overflow" vert="horz" wrap="square" lIns="1600200" tIns="0" rIns="685800" bIns="0" numCol="1" spcCol="0" rtlCol="0" fromWordArt="0" anchor="t" anchorCtr="0" forceAA="0" compatLnSpc="1">
-                            <a:prstTxWarp prst="textNoShape">
-                              <a:avLst/>
-                            </a:prstTxWarp>
-                            <a:spAutoFit/>
-                          </wps:bodyPr>
-                        </wps:wsp>
-                      </a:graphicData>
-                    </a:graphic>
-                    <wp14:sizeRelH relativeFrom="page">
-                      <wp14:pctWidth>94100</wp14:pctWidth>
-                    </wp14:sizeRelH>
-                    <wp14:sizeRelV relativeFrom="page">
-                      <wp14:pctHeight>10000</wp14:pctHeight>
-                    </wp14:sizeRelV>
-                  </wp:anchor>
-                </w:drawing>
-              </mc:Choice>
-              <mc:Fallback>
-                <w:pict>
-                  <v:shape w14:anchorId="5BAF80A0" id="Text Box 153" o:spid="_x0000_s1027" type="#_x0000_t202" style="position:absolute;margin-left:0;margin-top:0;width:8in;height:79.5pt;z-index:251661312;visibility:visible;mso-wrap-style:square;mso-width-percent:941;mso-height-percent:100;mso-top-percent:700;mso-wrap-distance-left:9pt;mso-wrap-distance-top:0;mso-wrap-distance-right:9pt;mso-wrap-distance-bottom:0;mso-position-horizontal:center;mso-position-horizontal-relative:page;mso-position-vertical-relative:page;mso-width-percent:941;mso-height-percent:100;mso-top-percent:700;mso-width-relative:page;mso-height-relative:page;v-text-anchor:top" o:gfxdata="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" filled="f" stroked="f" strokeweight=".5pt">
-                    <v:textbox style="mso-fit-shape-to-text:t" inset="126pt,0,54pt,0">
-                      <w:txbxContent>
-                        <w:p>
-                          <w:pPr>
-                            <w:pStyle w:val="NoSpacing"/>
-                            <w:jc w:val="right"/>
-                            <w:rPr>
-                              <w:color w:val="5B9BD5" w:themeColor="accent1"/>
                               <w:sz w:val="28"/>
                               <w:szCs w:val="28"/>
                             </w:rPr>
                           </w:pPr>
                           <w:r>
                             <w:rPr>
-                              <w:color w:val="5B9BD5" w:themeColor="accent1"/>
+                              <w:color w:val="595959" w:themeColor="text1" w:themeTint="A6"/>
                               <w:sz w:val="28"/>
                               <w:szCs w:val="28"/>
+                              <w:lang w:val="fr-FR"/>
                             </w:rPr>
-                            <w:t>Abstract</w:t>
+                            <w:t>Popescu Christian</w:t>
                           </w:r>
                         </w:p>
-                        <w:sdt>
-                          <w:sdtPr>
+                      </w:sdtContent>
+                    </w:sdt>
+                    <w:p>
+                      <w:pPr>
+                        <w:pStyle w:val="NoSpacing"/>
+                        <w:jc w:val="right"/>
+                        <w:rPr>
+                          <w:color w:val="595959" w:themeColor="text1" w:themeTint="A6"/>
+                          <w:sz w:val="18"/>
+                          <w:szCs w:val="18"/>
+                        </w:rPr>
+                      </w:pPr>
+                      <w:sdt>
+                        <w:sdtPr>
+                          <w:rPr>
+                            <w:color w:val="595959" w:themeColor="text1" w:themeTint="A6"/>
+                            <w:sz w:val="18"/>
+                            <w:szCs w:val="18"/>
+                          </w:rPr>
+                          <w:alias w:val="Email"/>
+                          <w:tag w:val="Email"/>
+                          <w:id w:val="942260680"/>
+                          <w:showingPlcHdr/>
+                          <w:dataBinding w:prefixMappings="xmlns:ns0='http://schemas.microsoft.com/office/2006/coverPageProps' " w:xpath="/ns0:CoverPageProperties[1]/ns0:CompanyEmail[1]" w:storeItemID="{55AF091B-3C7A-41E3-B477-F2FDAA23CFDA}"/>
+                          <w:text/>
+                        </w:sdtPr>
+                        <w:sdtContent>
+                          <w:r>
+                            <w:rPr>
+                              <w:color w:val="595959" w:themeColor="text1" w:themeTint="A6"/>
+                              <w:sz w:val="18"/>
+                              <w:szCs w:val="18"/>
+                            </w:rPr>
+                            <w:t>[Email address]</w:t>
+                          </w:r>
+                        </w:sdtContent>
+                      </w:sdt>
+                    </w:p>
+                  </w:txbxContent>
+                </v:textbox>
+                <w10:wrap type="square" anchorx="page" anchory="page"/>
+              </v:shape>
+            </w:pict>
+          </w:r>
+          <w:r>
+            <w:rPr>
+              <w:noProof/>
+            </w:rPr>
+            <w:pict w14:anchorId="6464B4F2">
+              <v:shape id="Text Box 153" o:spid="_x0000_s1027" type="#_x0000_t202" style="position:absolute;margin-left:0;margin-top:0;width:8in;height:79.5pt;z-index:251661312;visibility:visible;mso-wrap-style:square;mso-width-percent:941;mso-height-percent:100;mso-top-percent:700;mso-wrap-distance-left:9pt;mso-wrap-distance-top:0;mso-wrap-distance-right:9pt;mso-wrap-distance-bottom:0;mso-position-horizontal:center;mso-position-horizontal-relative:page;mso-position-vertical-relative:page;mso-width-percent:941;mso-height-percent:100;mso-top-percent:700;mso-width-relative:page;mso-height-relative:page;v-text-anchor:top" o:gfxdata="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" filled="f" stroked="f" strokeweight=".5pt">
+                <v:textbox style="mso-fit-shape-to-text:t" inset="126pt,0,54pt,0">
+                  <w:txbxContent>
+                    <w:p>
+                      <w:pPr>
+                        <w:pStyle w:val="NoSpacing"/>
+                        <w:jc w:val="right"/>
+                        <w:rPr>
+                          <w:color w:val="5B9BD5" w:themeColor="accent1"/>
+                          <w:sz w:val="28"/>
+                          <w:szCs w:val="28"/>
+                        </w:rPr>
+                      </w:pPr>
+                      <w:r>
+                        <w:rPr>
+                          <w:color w:val="5B9BD5" w:themeColor="accent1"/>
+                          <w:sz w:val="28"/>
+                          <w:szCs w:val="28"/>
+                        </w:rPr>
+                        <w:t>Abstract</w:t>
+                      </w:r>
+                    </w:p>
+                    <w:sdt>
+                      <w:sdtPr>
+                        <w:rPr>
+                          <w:color w:val="595959" w:themeColor="text1" w:themeTint="A6"/>
+                          <w:sz w:val="20"/>
+                          <w:szCs w:val="20"/>
+                        </w:rPr>
+                        <w:alias w:val="Abstract"/>
+                        <w:tag w:val=""/>
+                        <w:id w:val="1375273687"/>
+                        <w:showingPlcHdr/>
+                        <w:dataBinding w:prefixMappings="xmlns:ns0='http://schemas.microsoft.com/office/2006/coverPageProps' " w:xpath="/ns0:CoverPageProperties[1]/ns0:Abstract[1]" w:storeItemID="{55AF091B-3C7A-41E3-B477-F2FDAA23CFDA}"/>
+                        <w:text w:multiLine="1"/>
+                      </w:sdtPr>
+                      <w:sdtContent>
+                        <w:p>
+                          <w:pPr>
+                            <w:pStyle w:val="NoSpacing"/>
+                            <w:jc w:val="right"/>
                             <w:rPr>
                               <w:color w:val="595959" w:themeColor="text1" w:themeTint="A6"/>
                               <w:sz w:val="20"/>
                               <w:szCs w:val="20"/>
                             </w:rPr>
-                            <w:alias w:val="Abstract"/>
-                            <w:tag w:val=""/>
-                            <w:id w:val="1375273687"/>
-                            <w:showingPlcHdr/>
-                            <w:dataBinding w:prefixMappings="xmlns:ns0='http://schemas.microsoft.com/office/2006/coverPageProps' " w:xpath="/ns0:CoverPageProperties[1]/ns0:Abstract[1]" w:storeItemID="{55AF091B-3C7A-41E3-B477-F2FDAA23CFDA}"/>
-                            <w:text w:multiLine="1"/>
-                          </w:sdtPr>
-                          <w:sdtEndPr/>
-                          <w:sdtContent>
-                            <w:p>
-                              <w:pPr>
-                                <w:pStyle w:val="NoSpacing"/>
-                                <w:jc w:val="right"/>
-                                <w:rPr>
-                                  <w:color w:val="595959" w:themeColor="text1" w:themeTint="A6"/>
-                                  <w:sz w:val="20"/>
-                                  <w:szCs w:val="20"/>
-                                </w:rPr>
-                              </w:pPr>
-                              <w:r>
-                                <w:rPr>
-                                  <w:color w:val="595959" w:themeColor="text1" w:themeTint="A6"/>
-                                  <w:sz w:val="20"/>
-                                  <w:szCs w:val="20"/>
-                                </w:rPr>
-                                <w:t xml:space="preserve">[Draw your reader in with an engaging abstract. It is typically a short summary of the document. </w:t>
-                              </w:r>
-                              <w:r>
-                                <w:rPr>
-                                  <w:color w:val="595959" w:themeColor="text1" w:themeTint="A6"/>
-                                  <w:sz w:val="20"/>
-                                  <w:szCs w:val="20"/>
-                                </w:rPr>
-                                <w:br/>
-                                <w:t>When you’re ready to add your content, just click here and start typing.]</w:t>
-                              </w:r>
-                            </w:p>
-                          </w:sdtContent>
-                        </w:sdt>
-                      </w:txbxContent>
-                    </v:textbox>
-                    <w10:wrap type="square" anchorx="page" anchory="page"/>
-                  </v:shape>
-                </w:pict>
-              </mc:Fallback>
-            </mc:AlternateContent>
+                          </w:pPr>
+                          <w:r>
+                            <w:rPr>
+                              <w:color w:val="595959" w:themeColor="text1" w:themeTint="A6"/>
+                              <w:sz w:val="20"/>
+                              <w:szCs w:val="20"/>
+                            </w:rPr>
+                            <w:t xml:space="preserve">[Draw your reader in with an engaging abstract. It is typically a short summary of the document. </w:t>
+                          </w:r>
+                          <w:r>
+                            <w:rPr>
+                              <w:color w:val="595959" w:themeColor="text1" w:themeTint="A6"/>
+                              <w:sz w:val="20"/>
+                              <w:szCs w:val="20"/>
+                            </w:rPr>
+                            <w:br/>
+                            <w:t>When you’re ready to add your content, just click here and start typing.]</w:t>
+                          </w:r>
+                        </w:p>
+                      </w:sdtContent>
+                    </w:sdt>
+                  </w:txbxContent>
+                </v:textbox>
+                <w10:wrap type="square" anchorx="page" anchory="page"/>
+              </v:shape>
+            </w:pict>
           </w:r>
           <w:r>
             <w:rPr>
               <w:noProof/>
-              <w:lang w:val="fr-FR" w:eastAsia="fr-FR"/>
             </w:rPr>
-            <mc:AlternateContent>
-              <mc:Choice Requires="wps">
-                <w:drawing>
-                  <wp:anchor distT="0" distB="0" distL="114300" distR="114300" simplePos="0" relativeHeight="251659264" behindDoc="0" locked="0" layoutInCell="1" allowOverlap="1" wp14:anchorId="7DEDB3DD" wp14:editId="231A2198">
-                    <wp:simplePos x="0" y="0"/>
-                    <wp:positionH relativeFrom="page">
-                      <wp:align>center</wp:align>
-                    </wp:positionH>
-                    <mc:AlternateContent>
-                      <mc:Choice Requires="wp14">
-                        <wp:positionV relativeFrom="page">
-                          <wp14:pctPosVOffset>30000</wp14:pctPosVOffset>
-                        </wp:positionV>
-                      </mc:Choice>
-                      <mc:Fallback>
-                        <wp:positionV relativeFrom="page">
-                          <wp:posOffset>4535805</wp:posOffset>
-                        </wp:positionV>
-                      </mc:Fallback>
-                    </mc:AlternateContent>
-                    <wp:extent cx="7315200" cy="3638550"/>
-                    <wp:effectExtent l="0" t="0" r="0" b="6350"/>
-                    <wp:wrapSquare wrapText="bothSides"/>
-                    <wp:docPr id="154" name="Text Box 154"/>
-                    <wp:cNvGraphicFramePr/>
-                    <a:graphic xmlns:a="http://schemas.openxmlformats.org/drawingml/2006/main">
-                      <a:graphicData uri="http://schemas.microsoft.com/office/word/2010/wordprocessingShape">
-                        <wps:wsp>
-                          <wps:cNvSpPr txBox="1"/>
-                          <wps:spPr>
-                            <a:xfrm>
-                              <a:off x="0" y="0"/>
-                              <a:ext cx="7315200" cy="3638550"/>
-                            </a:xfrm>
-                            <a:prstGeom prst="rect">
-                              <a:avLst/>
-                            </a:prstGeom>
-                            <a:noFill/>
-                            <a:ln w="6350">
-                              <a:noFill/>
-                            </a:ln>
-                            <a:effectLst/>
-                          </wps:spPr>
-                          <wps:style>
-                            <a:lnRef idx="0">
-                              <a:schemeClr val="accent1"/>
-                            </a:lnRef>
-                            <a:fillRef idx="0">
-                              <a:schemeClr val="accent1"/>
-                            </a:fillRef>
-                            <a:effectRef idx="0">
-                              <a:schemeClr val="accent1"/>
-                            </a:effectRef>
-                            <a:fontRef idx="minor">
-                              <a:schemeClr val="dk1"/>
-                            </a:fontRef>
-                          </wps:style>
-                          <wps:txbx>
-                            <w:txbxContent>
-                              <w:p>
-                                <w:pPr>
-                                  <w:jc w:val="right"/>
-                                  <w:rPr>
-                                    <w:color w:val="5B9BD5" w:themeColor="accent1"/>
-                                    <w:sz w:val="64"/>
-                                    <w:szCs w:val="64"/>
-                                  </w:rPr>
-                                </w:pPr>
-                                <w:sdt>
-                                  <w:sdtPr>
-                                    <w:rPr>
-                                      <w:caps/>
-                                      <w:color w:val="5B9BD5" w:themeColor="accent1"/>
-                                      <w:sz w:val="64"/>
-                                      <w:szCs w:val="64"/>
-                                    </w:rPr>
-                                    <w:alias w:val="Title"/>
-                                    <w:tag w:val=""/>
-                                    <w:id w:val="630141079"/>
-                                    <w:dataBinding w:prefixMappings="xmlns:ns0='http://purl.org/dc/elements/1.1/' xmlns:ns1='http://schemas.openxmlformats.org/package/2006/metadata/core-properties' " w:xpath="/ns1:coreProperties[1]/ns0:title[1]" w:storeItemID="{6C3C8BC8-F283-45AE-878A-BAB7291924A1}"/>
-                                    <w:text w:multiLine="1"/>
-                                  </w:sdtPr>
-                                  <w:sdtEndPr>
-                                    <w:rPr>
-                                      <w:caps w:val="0"/>
-                                    </w:rPr>
-                                  </w:sdtEndPr>
-                                  <w:sdtContent>
-                                    <w:r>
-                                      <w:rPr>
-                                        <w:caps/>
-                                        <w:color w:val="5B9BD5" w:themeColor="accent1"/>
-                                        <w:sz w:val="64"/>
-                                        <w:szCs w:val="64"/>
-                                      </w:rPr>
-                                      <w:t>SDE Tools server</w:t>
-                                    </w:r>
-                                  </w:sdtContent>
-                                </w:sdt>
-                              </w:p>
-                              <w:sdt>
-                                <w:sdtPr>
-                                  <w:rPr>
-                                    <w:color w:val="404040" w:themeColor="text1" w:themeTint="BF"/>
-                                    <w:sz w:val="36"/>
-                                    <w:szCs w:val="36"/>
-                                  </w:rPr>
-                                  <w:alias w:val="Subtitle"/>
-                                  <w:tag w:val=""/>
-                                  <w:id w:val="1759551507"/>
-                                  <w:showingPlcHdr/>
-                                  <w:dataBinding w:prefixMappings="xmlns:ns0='http://purl.org/dc/elements/1.1/' xmlns:ns1='http://schemas.openxmlformats.org/package/2006/metadata/core-properties' " w:xpath="/ns1:coreProperties[1]/ns0:subject[1]" w:storeItemID="{6C3C8BC8-F283-45AE-878A-BAB7291924A1}"/>
-                                  <w:text/>
-                                </w:sdtPr>
-                                <w:sdtEndPr/>
-                                <w:sdtContent>
-                                  <w:p>
-                                    <w:pPr>
-                                      <w:jc w:val="right"/>
-                                      <w:rPr>
-                                        <w:smallCaps/>
-                                        <w:color w:val="404040" w:themeColor="text1" w:themeTint="BF"/>
-                                        <w:sz w:val="36"/>
-                                        <w:szCs w:val="36"/>
-                                      </w:rPr>
-                                    </w:pPr>
-                                    <w:r>
-                                      <w:rPr>
-                                        <w:color w:val="404040" w:themeColor="text1" w:themeTint="BF"/>
-                                        <w:sz w:val="36"/>
-                                        <w:szCs w:val="36"/>
-                                      </w:rPr>
-                                      <w:t>[Document subtitle]</w:t>
-                                    </w:r>
-                                  </w:p>
-                                </w:sdtContent>
-                              </w:sdt>
-                            </w:txbxContent>
-                          </wps:txbx>
-                          <wps:bodyPr rot="0" spcFirstLastPara="0" vertOverflow="overflow" horzOverflow="overflow" vert="horz" wrap="square" lIns="1600200" tIns="0" rIns="685800" bIns="0" numCol="1" spcCol="0" rtlCol="0" fromWordArt="0" anchor="b" anchorCtr="0" forceAA="0" compatLnSpc="1">
-                            <a:prstTxWarp prst="textNoShape">
-                              <a:avLst/>
-                            </a:prstTxWarp>
-                            <a:noAutofit/>
-                          </wps:bodyPr>
-                        </wps:wsp>
-                      </a:graphicData>
-                    </a:graphic>
-                    <wp14:sizeRelH relativeFrom="page">
-                      <wp14:pctWidth>94100</wp14:pctWidth>
-                    </wp14:sizeRelH>
-                    <wp14:sizeRelV relativeFrom="page">
-                      <wp14:pctHeight>36300</wp14:pctHeight>
-                    </wp14:sizeRelV>
-                  </wp:anchor>
-                </w:drawing>
-              </mc:Choice>
-              <mc:Fallback>
-                <w:pict>
-                  <v:shape w14:anchorId="7DEDB3DD" id="Text Box 154" o:spid="_x0000_s1028" type="#_x0000_t202" style="position:absolute;margin-left:0;margin-top:0;width:8in;height:286.5pt;z-index:251659264;visibility:visible;mso-wrap-style:square;mso-width-percent:941;mso-height-percent:363;mso-top-percent:300;mso-wrap-distance-left:9pt;mso-wrap-distance-top:0;mso-wrap-distance-right:9pt;mso-wrap-distance-bottom:0;mso-position-horizontal:center;mso-position-horizontal-relative:page;mso-position-vertical-relative:page;mso-width-percent:941;mso-height-percent:363;mso-top-percent:300;mso-width-relative:page;mso-height-relative:page;v-text-anchor:bottom" o:gfxdata="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" filled="f" stroked="f" strokeweight=".5pt">
-                    <v:textbox inset="126pt,0,54pt,0">
-                      <w:txbxContent>
+            <w:pict w14:anchorId="0F8DB571">
+              <v:shape id="Text Box 154" o:spid="_x0000_s1026" type="#_x0000_t202" style="position:absolute;margin-left:0;margin-top:0;width:8in;height:286.5pt;z-index:251659264;visibility:visible;mso-wrap-style:square;mso-width-percent:941;mso-height-percent:363;mso-top-percent:300;mso-wrap-distance-left:9pt;mso-wrap-distance-top:0;mso-wrap-distance-right:9pt;mso-wrap-distance-bottom:0;mso-position-horizontal:center;mso-position-horizontal-relative:page;mso-position-vertical-relative:page;mso-width-percent:941;mso-height-percent:363;mso-top-percent:300;mso-width-relative:page;mso-height-relative:page;v-text-anchor:bottom" o:gfxdata="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" filled="f" stroked="f" strokeweight=".5pt">
+                <v:textbox inset="126pt,0,54pt,0">
+                  <w:txbxContent>
+                    <w:p>
+                      <w:pPr>
+                        <w:jc w:val="right"/>
+                        <w:rPr>
+                          <w:color w:val="5B9BD5" w:themeColor="accent1"/>
+                          <w:sz w:val="64"/>
+                          <w:szCs w:val="64"/>
+                        </w:rPr>
+                      </w:pPr>
+                      <w:sdt>
+                        <w:sdtPr>
+                          <w:rPr>
+                            <w:caps/>
+                            <w:color w:val="5B9BD5" w:themeColor="accent1"/>
+                            <w:sz w:val="64"/>
+                            <w:szCs w:val="64"/>
+                          </w:rPr>
+                          <w:alias w:val="Title"/>
+                          <w:tag w:val=""/>
+                          <w:id w:val="630141079"/>
+                          <w:dataBinding w:prefixMappings="xmlns:ns0='http://purl.org/dc/elements/1.1/' xmlns:ns1='http://schemas.openxmlformats.org/package/2006/metadata/core-properties' " w:xpath="/ns1:coreProperties[1]/ns0:title[1]" w:storeItemID="{6C3C8BC8-F283-45AE-878A-BAB7291924A1}"/>
+                          <w:text w:multiLine="1"/>
+                        </w:sdtPr>
+                        <w:sdtEndPr>
+                          <w:rPr>
+                            <w:caps w:val="0"/>
+                          </w:rPr>
+                        </w:sdtEndPr>
+                        <w:sdtContent>
+                          <w:r>
+                            <w:rPr>
+                              <w:caps/>
+                              <w:color w:val="5B9BD5" w:themeColor="accent1"/>
+                              <w:sz w:val="64"/>
+                              <w:szCs w:val="64"/>
+                            </w:rPr>
+                            <w:t>SDE Tools server</w:t>
+                          </w:r>
+                        </w:sdtContent>
+                      </w:sdt>
+                    </w:p>
+                    <w:sdt>
+                      <w:sdtPr>
+                        <w:rPr>
+                          <w:color w:val="404040" w:themeColor="text1" w:themeTint="BF"/>
+                          <w:sz w:val="36"/>
+                          <w:szCs w:val="36"/>
+                        </w:rPr>
+                        <w:alias w:val="Subtitle"/>
+                        <w:tag w:val=""/>
+                        <w:id w:val="1759551507"/>
+                        <w:showingPlcHdr/>
+                        <w:dataBinding w:prefixMappings="xmlns:ns0='http://purl.org/dc/elements/1.1/' xmlns:ns1='http://schemas.openxmlformats.org/package/2006/metadata/core-properties' " w:xpath="/ns1:coreProperties[1]/ns0:subject[1]" w:storeItemID="{6C3C8BC8-F283-45AE-878A-BAB7291924A1}"/>
+                        <w:text/>
+                      </w:sdtPr>
+                      <w:sdtContent>
                         <w:p>
                           <w:pPr>
                             <w:jc w:val="right"/>
                             <w:rPr>
-                              <w:color w:val="5B9BD5" w:themeColor="accent1"/>
-                              <w:sz w:val="64"/>
-                              <w:szCs w:val="64"/>
+                              <w:smallCaps/>
+                              <w:color w:val="404040" w:themeColor="text1" w:themeTint="BF"/>
+                              <w:sz w:val="36"/>
+                              <w:szCs w:val="36"/>
                             </w:rPr>
                           </w:pPr>
-                          <w:sdt>
-                            <w:sdtPr>
-                              <w:rPr>
-                                <w:caps/>
-                                <w:color w:val="5B9BD5" w:themeColor="accent1"/>
-                                <w:sz w:val="64"/>
-                                <w:szCs w:val="64"/>
-                              </w:rPr>
-                              <w:alias w:val="Title"/>
-                              <w:tag w:val=""/>
-                              <w:id w:val="630141079"/>
-                              <w:dataBinding w:prefixMappings="xmlns:ns0='http://purl.org/dc/elements/1.1/' xmlns:ns1='http://schemas.openxmlformats.org/package/2006/metadata/core-properties' " w:xpath="/ns1:coreProperties[1]/ns0:title[1]" w:storeItemID="{6C3C8BC8-F283-45AE-878A-BAB7291924A1}"/>
-                              <w:text w:multiLine="1"/>
-                            </w:sdtPr>
-                            <w:sdtEndPr>
-                              <w:rPr>
-                                <w:caps w:val="0"/>
-                              </w:rPr>
-                            </w:sdtEndPr>
-                            <w:sdtContent>
-                              <w:r>
-                                <w:rPr>
-                                  <w:caps/>
-                                  <w:color w:val="5B9BD5" w:themeColor="accent1"/>
-                                  <w:sz w:val="64"/>
-                                  <w:szCs w:val="64"/>
-                                </w:rPr>
-                                <w:t>SDE Tools server</w:t>
-                              </w:r>
-                            </w:sdtContent>
-                          </w:sdt>
-                        </w:p>
-                        <w:sdt>
-                          <w:sdtPr>
+                          <w:r>
                             <w:rPr>
                               <w:color w:val="404040" w:themeColor="text1" w:themeTint="BF"/>
                               <w:sz w:val="36"/>
                               <w:szCs w:val="36"/>
                             </w:rPr>
-                            <w:alias w:val="Subtitle"/>
-                            <w:tag w:val=""/>
-                            <w:id w:val="1759551507"/>
-                            <w:showingPlcHdr/>
-                            <w:dataBinding w:prefixMappings="xmlns:ns0='http://purl.org/dc/elements/1.1/' xmlns:ns1='http://schemas.openxmlformats.org/package/2006/metadata/core-properties' " w:xpath="/ns1:coreProperties[1]/ns0:subject[1]" w:storeItemID="{6C3C8BC8-F283-45AE-878A-BAB7291924A1}"/>
-                            <w:text/>
-                          </w:sdtPr>
-                          <w:sdtEndPr/>
-                          <w:sdtContent>
-                            <w:p>
-                              <w:pPr>
-                                <w:jc w:val="right"/>
-                                <w:rPr>
-                                  <w:smallCaps/>
-                                  <w:color w:val="404040" w:themeColor="text1" w:themeTint="BF"/>
-                                  <w:sz w:val="36"/>
-                                  <w:szCs w:val="36"/>
-                                </w:rPr>
-                              </w:pPr>
-                              <w:r>
-                                <w:rPr>
-                                  <w:color w:val="404040" w:themeColor="text1" w:themeTint="BF"/>
-                                  <w:sz w:val="36"/>
-                                  <w:szCs w:val="36"/>
-                                </w:rPr>
-                                <w:t>[Document subtitle]</w:t>
-                              </w:r>
-                            </w:p>
-                          </w:sdtContent>
-                        </w:sdt>
-                      </w:txbxContent>
-                    </v:textbox>
-                    <w10:wrap type="square" anchorx="page" anchory="page"/>
-                  </v:shape>
-                </w:pict>
-              </mc:Fallback>
-            </mc:AlternateContent>
+                            <w:t>[Document subtitle]</w:t>
+                          </w:r>
+                        </w:p>
+                      </w:sdtContent>
+                    </w:sdt>
+                  </w:txbxContent>
+                </v:textbox>
+                <w10:wrap type="square" anchorx="page" anchory="page"/>
+              </v:shape>
+            </w:pict>
           </w:r>
         </w:p>
         <w:p>
@@ -2190,15 +1468,7 @@
         <w:t>f</w:t>
       </w:r>
       <w:r>
-        <w:t xml:space="preserve"> </w:t>
-      </w:r>
-      <w:proofErr w:type="spellStart"/>
-      <w:r>
-        <w:t>non regression</w:t>
-      </w:r>
-      <w:proofErr w:type="spellEnd"/>
-      <w:r>
-        <w:t xml:space="preserve"> tests</w:t>
+        <w:t xml:space="preserve"> non regression tests</w:t>
       </w:r>
       <w:r>
         <w:t>.</w:t>
@@ -2218,27 +1488,14 @@
         </w:numPr>
       </w:pPr>
       <w:r>
-        <w:t xml:space="preserve">Follow different tools: Jira, </w:t>
-      </w:r>
-      <w:proofErr w:type="spellStart"/>
-      <w:r>
-        <w:t>XLDeploy</w:t>
-      </w:r>
-      <w:proofErr w:type="spellEnd"/>
-      <w:r>
-        <w:t>, Master Deploy, Snow It,</w:t>
-      </w:r>
-      <w:r>
-        <w:t xml:space="preserve"> Bug Reporting </w:t>
-      </w:r>
-      <w:proofErr w:type="gramStart"/>
-      <w:r>
-        <w:t xml:space="preserve">Tools </w:t>
+        <w:t>Follow different tools: Jira, XLDeploy, Master Deploy, Snow It,</w:t>
+      </w:r>
+      <w:r>
+        <w:t xml:space="preserve"> Bug Reporting Tools </w:t>
       </w:r>
       <w:r>
         <w:t xml:space="preserve"> etc.</w:t>
       </w:r>
-      <w:proofErr w:type="gramEnd"/>
     </w:p>
     <w:p>
       <w:pPr>
@@ -2307,10 +1564,7 @@
       </w:pPr>
       <w:bookmarkStart w:id="4" w:name="_Toc72425952"/>
       <w:r>
-        <w:t xml:space="preserve">Business </w:t>
-      </w:r>
-      <w:r>
-        <w:t>objective</w:t>
+        <w:t>Business objective</w:t>
       </w:r>
       <w:bookmarkEnd w:id="4"/>
     </w:p>
@@ -2323,6 +1577,15 @@
     <w:p>
       <w:r>
         <w:t>The server will run a socket server that can process text command lines.</w:t>
+      </w:r>
+    </w:p>
+    <w:p/>
+    <w:p>
+      <w:pPr>
+        <w:pStyle w:val="HeadingNumber3"/>
+      </w:pPr>
+      <w:r>
+        <w:t>Business assumption</w:t>
       </w:r>
     </w:p>
     <w:p/>
@@ -2334,33 +1597,71 @@
     </w:p>
     <w:p>
       <w:pPr>
+        <w:pStyle w:val="HeadingNumber1"/>
+      </w:pPr>
+      <w:r>
+        <w:t>Requirements management</w:t>
+      </w:r>
+    </w:p>
+    <w:p>
+      <w:pPr>
         <w:pStyle w:val="HeadingNumber2"/>
       </w:pPr>
-      <w:bookmarkStart w:id="5" w:name="_Toc72425953"/>
-      <w:r>
-        <w:t>Level 2</w:t>
+      <w:r>
+        <w:t>Technical requirements</w:t>
+      </w:r>
+    </w:p>
+    <w:p>
+      <w:r>
+        <w:t>The server will be developed as dot net core server.</w:t>
+      </w:r>
+    </w:p>
+    <w:p>
+      <w:r>
+        <w:t>The communication with a client will be done via Sockets.</w:t>
+      </w:r>
+    </w:p>
+    <w:p>
+      <w:r>
+        <w:t>The communication will be done as a command line. Text for requests and text for answer.</w:t>
+      </w:r>
+    </w:p>
+    <w:p/>
+    <w:p>
+      <w:pPr>
+        <w:pStyle w:val="HeadingNumber2"/>
+      </w:pPr>
+      <w:r>
+        <w:t xml:space="preserve">Create a simple socket server that is configurable. </w:t>
+      </w:r>
+    </w:p>
+    <w:p>
+      <w:pPr>
+        <w:pStyle w:val="HeadingNumber3"/>
+      </w:pPr>
+      <w:r>
+        <w:t xml:space="preserve">Add specific configuration. </w:t>
+      </w:r>
+    </w:p>
+    <w:p>
+      <w:pPr>
+        <w:pStyle w:val="HeadingNumber3"/>
+      </w:pPr>
+      <w:bookmarkStart w:id="5" w:name="_Toc72425954"/>
+      <w:r>
+        <w:t>Level 3</w:t>
       </w:r>
       <w:bookmarkEnd w:id="5"/>
     </w:p>
     <w:p>
       <w:pPr>
-        <w:pStyle w:val="HeadingNumber3"/>
-      </w:pPr>
-      <w:bookmarkStart w:id="6" w:name="_Toc72425954"/>
-      <w:r>
-        <w:t>Level 3</w:t>
+        <w:pStyle w:val="HeadingNumber4"/>
+      </w:pPr>
+      <w:bookmarkStart w:id="6" w:name="_Toc72425955"/>
+      <w:r>
+        <w:t>Level 4</w:t>
       </w:r>
       <w:bookmarkEnd w:id="6"/>
-    </w:p>
-    <w:p>
-      <w:pPr>
-        <w:pStyle w:val="HeadingNumber4"/>
-      </w:pPr>
-      <w:bookmarkStart w:id="7" w:name="_Toc72425955"/>
-      <w:r>
-        <w:t>Level 4</w:t>
-      </w:r>
-      <w:bookmarkEnd w:id="7"/>
     </w:p>
     <w:p/>
     <w:p/>
@@ -2368,14 +1669,14 @@
       <w:pPr>
         <w:pStyle w:val="HeadingNumber5"/>
       </w:pPr>
-      <w:bookmarkStart w:id="8" w:name="_Toc72425956"/>
+      <w:bookmarkStart w:id="7" w:name="_Toc72425956"/>
       <w:r>
         <w:t>Level</w:t>
       </w:r>
       <w:r>
         <w:t xml:space="preserve"> 5</w:t>
       </w:r>
-      <w:bookmarkEnd w:id="8"/>
+      <w:bookmarkEnd w:id="7"/>
     </w:p>
     <w:p/>
     <w:sectPr>

</xml_diff>

<commit_message>
Update status Add Enterprise architect document
</commit_message>
<xml_diff>
--- a/SE/SDEToolsServer - Software Engineering.docx
+++ b/SE/SDEToolsServer - Software Engineering.docx
@@ -25,7 +25,7 @@
               <w:noProof/>
             </w:rPr>
             <w:pict w14:anchorId="32940407">
-              <v:group id="Group 149" o:spid="_x0000_s1029" style="position:absolute;margin-left:0;margin-top:0;width:8in;height:95.7pt;z-index:251662336;mso-width-percent:941;mso-height-percent:121;mso-top-percent:23;mso-position-horizontal:center;mso-position-horizontal-relative:page;mso-position-vertical-relative:page;mso-width-percent:941;mso-height-percent:121;mso-top-percent:23" coordorigin="" coordsize="73152,12161" o:gfxdata="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">
+              <v:group id="Group 149" o:spid="_x0000_s1029" style="position:absolute;margin-left:0;margin-top:0;width:8in;height:95.7pt;z-index:251662336;mso-width-percent:941;mso-height-percent:121;mso-top-percent:23;mso-position-horizontal:center;mso-position-horizontal-relative:page;mso-position-vertical-relative:page;mso-width-percent:941;mso-height-percent:121;mso-top-percent:23" coordsize="73152,12161" o:gfxdata="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">
                 <v:shape id="Rectangle 51" o:spid="_x0000_s1030" style="position:absolute;width:73152;height:11303;visibility:visible;mso-wrap-style:square;v-text-anchor:middle" coordsize="7312660,1129665" o:gfxdata="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" path="m,l7312660,r,1129665l3619500,733425,,1091565,,xe" fillcolor="#5b9bd5 [3204]" stroked="f" strokeweight="1pt">
                   <v:stroke joinstyle="miter"/>
                   <v:path arrowok="t" o:connecttype="custom" o:connectlocs="0,0;7315200,0;7315200,1130373;3620757,733885;0,1092249;0,0" o:connectangles="0,0,0,0,0,0"/>
@@ -62,6 +62,7 @@
                         <w:dataBinding w:prefixMappings="xmlns:ns0='http://purl.org/dc/elements/1.1/' xmlns:ns1='http://schemas.openxmlformats.org/package/2006/metadata/core-properties' " w:xpath="/ns1:coreProperties[1]/ns0:creator[1]" w:storeItemID="{6C3C8BC8-F283-45AE-878A-BAB7291924A1}"/>
                         <w:text/>
                       </w:sdtPr>
+                      <w:sdtEndPr/>
                       <w:sdtContent>
                         <w:p>
                           <w:pPr>
@@ -73,6 +74,7 @@
                               <w:szCs w:val="28"/>
                             </w:rPr>
                           </w:pPr>
+                          <w:proofErr w:type="spellStart"/>
                           <w:r>
                             <w:rPr>
                               <w:color w:val="595959" w:themeColor="text1" w:themeTint="A6"/>
@@ -80,7 +82,17 @@
                               <w:szCs w:val="28"/>
                               <w:lang w:val="fr-FR"/>
                             </w:rPr>
-                            <w:t>Popescu Christian</w:t>
+                            <w:t>Popescu</w:t>
+                          </w:r>
+                          <w:proofErr w:type="spellEnd"/>
+                          <w:r>
+                            <w:rPr>
+                              <w:color w:val="595959" w:themeColor="text1" w:themeTint="A6"/>
+                              <w:sz w:val="28"/>
+                              <w:szCs w:val="28"/>
+                              <w:lang w:val="fr-FR"/>
+                            </w:rPr>
+                            <w:t xml:space="preserve"> Christian</w:t>
                           </w:r>
                         </w:p>
                       </w:sdtContent>
@@ -109,6 +121,7 @@
                           <w:dataBinding w:prefixMappings="xmlns:ns0='http://schemas.microsoft.com/office/2006/coverPageProps' " w:xpath="/ns0:CoverPageProperties[1]/ns0:CompanyEmail[1]" w:storeItemID="{55AF091B-3C7A-41E3-B477-F2FDAA23CFDA}"/>
                           <w:text/>
                         </w:sdtPr>
+                        <w:sdtEndPr/>
                         <w:sdtContent>
                           <w:r>
                             <w:rPr>
@@ -168,6 +181,7 @@
                         <w:dataBinding w:prefixMappings="xmlns:ns0='http://schemas.microsoft.com/office/2006/coverPageProps' " w:xpath="/ns0:CoverPageProperties[1]/ns0:Abstract[1]" w:storeItemID="{55AF091B-3C7A-41E3-B477-F2FDAA23CFDA}"/>
                         <w:text w:multiLine="1"/>
                       </w:sdtPr>
+                      <w:sdtEndPr/>
                       <w:sdtContent>
                         <w:p>
                           <w:pPr>
@@ -268,6 +282,7 @@
                         <w:dataBinding w:prefixMappings="xmlns:ns0='http://purl.org/dc/elements/1.1/' xmlns:ns1='http://schemas.openxmlformats.org/package/2006/metadata/core-properties' " w:xpath="/ns1:coreProperties[1]/ns0:subject[1]" w:storeItemID="{6C3C8BC8-F283-45AE-878A-BAB7291924A1}"/>
                         <w:text/>
                       </w:sdtPr>
+                      <w:sdtEndPr/>
                       <w:sdtContent>
                         <w:p>
                           <w:pPr>
@@ -1468,7 +1483,15 @@
         <w:t>f</w:t>
       </w:r>
       <w:r>
-        <w:t xml:space="preserve"> non regression tests</w:t>
+        <w:t xml:space="preserve"> </w:t>
+      </w:r>
+      <w:proofErr w:type="spellStart"/>
+      <w:r>
+        <w:t>non regression</w:t>
+      </w:r>
+      <w:proofErr w:type="spellEnd"/>
+      <w:r>
+        <w:t xml:space="preserve"> tests</w:t>
       </w:r>
       <w:r>
         <w:t>.</w:t>
@@ -1488,14 +1511,27 @@
         </w:numPr>
       </w:pPr>
       <w:r>
-        <w:t>Follow different tools: Jira, XLDeploy, Master Deploy, Snow It,</w:t>
-      </w:r>
-      <w:r>
-        <w:t xml:space="preserve"> Bug Reporting Tools </w:t>
+        <w:t xml:space="preserve">Follow different tools: Jira, </w:t>
+      </w:r>
+      <w:proofErr w:type="spellStart"/>
+      <w:r>
+        <w:t>XLDeploy</w:t>
+      </w:r>
+      <w:proofErr w:type="spellEnd"/>
+      <w:r>
+        <w:t>, Master Deploy, Snow It,</w:t>
+      </w:r>
+      <w:r>
+        <w:t xml:space="preserve"> Bug Reporting </w:t>
+      </w:r>
+      <w:proofErr w:type="gramStart"/>
+      <w:r>
+        <w:t xml:space="preserve">Tools </w:t>
       </w:r>
       <w:r>
         <w:t xml:space="preserve"> etc.</w:t>
       </w:r>
+      <w:proofErr w:type="gramEnd"/>
     </w:p>
     <w:p>
       <w:pPr>
@@ -1667,16 +1703,32 @@
     <w:p/>
     <w:p>
       <w:pPr>
-        <w:pStyle w:val="HeadingNumber5"/>
-      </w:pPr>
-      <w:bookmarkStart w:id="7" w:name="_Toc72425956"/>
-      <w:r>
-        <w:t>Level</w:t>
-      </w:r>
-      <w:r>
-        <w:t xml:space="preserve"> 5</w:t>
-      </w:r>
-      <w:bookmarkEnd w:id="7"/>
+        <w:pStyle w:val="HeadingNumber1"/>
+      </w:pPr>
+      <w:r>
+        <w:t>Project management</w:t>
+      </w:r>
+    </w:p>
+    <w:p>
+      <w:pPr>
+        <w:pStyle w:val="HeadingNumber2"/>
+      </w:pPr>
+      <w:r>
+        <w:t>Iterations</w:t>
+      </w:r>
+    </w:p>
+    <w:p>
+      <w:pPr>
+        <w:pStyle w:val="HeadingNumber3"/>
+      </w:pPr>
+      <w:r>
+        <w:t>Version with socket server + log + config</w:t>
+      </w:r>
+    </w:p>
+    <w:p>
+      <w:pPr>
+        <w:pStyle w:val="HeadingNumber3"/>
+      </w:pPr>
     </w:p>
     <w:p/>
     <w:sectPr>
@@ -2446,6 +2498,7 @@
     <w:lsdException w:name="HTML Sample" w:semiHidden="1" w:unhideWhenUsed="1"/>
     <w:lsdException w:name="HTML Typewriter" w:semiHidden="1" w:unhideWhenUsed="1"/>
     <w:lsdException w:name="HTML Variable" w:semiHidden="1" w:unhideWhenUsed="1"/>
+    <w:lsdException w:name="Normal Table" w:semiHidden="1" w:unhideWhenUsed="1"/>
     <w:lsdException w:name="annotation subject" w:semiHidden="1" w:unhideWhenUsed="1"/>
     <w:lsdException w:name="No List" w:semiHidden="1" w:unhideWhenUsed="1"/>
     <w:lsdException w:name="Outline List 1" w:semiHidden="1" w:unhideWhenUsed="1"/>
@@ -2490,6 +2543,7 @@
     <w:lsdException w:name="Table Professional" w:semiHidden="1" w:unhideWhenUsed="1"/>
     <w:lsdException w:name="Table Subtle 1" w:semiHidden="1" w:unhideWhenUsed="1"/>
     <w:lsdException w:name="Table Subtle 2" w:semiHidden="1" w:unhideWhenUsed="1"/>
+    <w:lsdException w:name="Table Web 1" w:semiHidden="1" w:unhideWhenUsed="1"/>
     <w:lsdException w:name="Table Web 2" w:semiHidden="1" w:unhideWhenUsed="1"/>
     <w:lsdException w:name="Table Web 3" w:semiHidden="1" w:unhideWhenUsed="1"/>
     <w:lsdException w:name="Balloon Text" w:semiHidden="1" w:unhideWhenUsed="1"/>

</xml_diff>

<commit_message>
specification of command line
</commit_message>
<xml_diff>
--- a/SE/SDEToolsServer - Software Engineering.docx
+++ b/SE/SDEToolsServer - Software Engineering.docx
@@ -74,7 +74,6 @@
                               <w:szCs w:val="28"/>
                             </w:rPr>
                           </w:pPr>
-                          <w:proofErr w:type="spellStart"/>
                           <w:r>
                             <w:rPr>
                               <w:color w:val="595959" w:themeColor="text1" w:themeTint="A6"/>
@@ -82,17 +81,7 @@
                               <w:szCs w:val="28"/>
                               <w:lang w:val="fr-FR"/>
                             </w:rPr>
-                            <w:t>Popescu</w:t>
-                          </w:r>
-                          <w:proofErr w:type="spellEnd"/>
-                          <w:r>
-                            <w:rPr>
-                              <w:color w:val="595959" w:themeColor="text1" w:themeTint="A6"/>
-                              <w:sz w:val="28"/>
-                              <w:szCs w:val="28"/>
-                              <w:lang w:val="fr-FR"/>
-                            </w:rPr>
-                            <w:t xml:space="preserve"> Christian</w:t>
+                            <w:t>Popescu Christian</w:t>
                           </w:r>
                         </w:p>
                       </w:sdtContent>
@@ -1683,21 +1672,57 @@
       <w:pPr>
         <w:pStyle w:val="HeadingNumber3"/>
       </w:pPr>
-      <w:bookmarkStart w:id="5" w:name="_Toc72425954"/>
-      <w:r>
-        <w:t>Level 3</w:t>
+      <w:r>
+        <w:t>Add command processing.</w:t>
+      </w:r>
+    </w:p>
+    <w:p>
+      <w:r>
+        <w:t>The format of the command: &lt;command name&gt; + &lt;parameters&gt;</w:t>
+      </w:r>
+    </w:p>
+    <w:p>
+      <w:r>
+        <w:t>&lt;parameters&gt; = &lt;parameter name&gt; + &lt;parameter value&gt;</w:t>
+      </w:r>
+    </w:p>
+    <w:p>
+      <w:r>
+        <w:t>Spaces not allowed in &lt;parameter name&gt; or &lt;parameter value&gt;</w:t>
+      </w:r>
+    </w:p>
+    <w:p>
+      <w:r>
+        <w:t xml:space="preserve">If parameter value </w:t>
+      </w:r>
+      <w:r>
+        <w:t>must</w:t>
+      </w:r>
+      <w:r>
+        <w:t xml:space="preserve"> contain “space” delimiters should be used</w:t>
+      </w:r>
+      <w:r>
+        <w:t xml:space="preserve">. </w:t>
+      </w:r>
+      <w:proofErr w:type="gramStart"/>
+      <w:r>
+        <w:t>“ =</w:t>
+      </w:r>
+      <w:proofErr w:type="gramEnd"/>
+      <w:r>
+        <w:t xml:space="preserve"> quotation mark</w:t>
+      </w:r>
+    </w:p>
+    <w:p/>
+    <w:p>
+      <w:pPr>
+        <w:pStyle w:val="HeadingNumber4"/>
+      </w:pPr>
+      <w:bookmarkStart w:id="5" w:name="_Toc72425955"/>
+      <w:r>
+        <w:t>Level 4</w:t>
       </w:r>
       <w:bookmarkEnd w:id="5"/>
-    </w:p>
-    <w:p>
-      <w:pPr>
-        <w:pStyle w:val="HeadingNumber4"/>
-      </w:pPr>
-      <w:bookmarkStart w:id="6" w:name="_Toc72425955"/>
-      <w:r>
-        <w:t>Level 4</w:t>
-      </w:r>
-      <w:bookmarkEnd w:id="6"/>
     </w:p>
     <w:p/>
     <w:p/>
@@ -1706,6 +1731,7 @@
         <w:pStyle w:val="HeadingNumber1"/>
       </w:pPr>
       <w:r>
+        <w:lastRenderedPageBreak/>
         <w:t>Project management</w:t>
       </w:r>
     </w:p>
@@ -1729,7 +1755,16 @@
       <w:pPr>
         <w:pStyle w:val="HeadingNumber3"/>
       </w:pPr>
-    </w:p>
+      <w:r>
+        <w:t>Version with command processing</w:t>
+      </w:r>
+    </w:p>
+    <w:p>
+      <w:pPr>
+        <w:pStyle w:val="HeadingNumber4"/>
+      </w:pPr>
+    </w:p>
+    <w:p/>
     <w:p/>
     <w:sectPr>
       <w:pgSz w:w="16838" w:h="23811" w:code="8"/>

</xml_diff>

<commit_message>
Choose tool for C# lexer generator
</commit_message>
<xml_diff>
--- a/SE/SDEToolsServer - Software Engineering.docx
+++ b/SE/SDEToolsServer - Software Engineering.docx
@@ -1472,15 +1472,7 @@
         <w:t>f</w:t>
       </w:r>
       <w:r>
-        <w:t xml:space="preserve"> </w:t>
-      </w:r>
-      <w:proofErr w:type="spellStart"/>
-      <w:r>
-        <w:t>non regression</w:t>
-      </w:r>
-      <w:proofErr w:type="spellEnd"/>
-      <w:r>
-        <w:t xml:space="preserve"> tests</w:t>
+        <w:t xml:space="preserve"> non regression tests</w:t>
       </w:r>
       <w:r>
         <w:t>.</w:t>
@@ -1500,27 +1492,14 @@
         </w:numPr>
       </w:pPr>
       <w:r>
-        <w:t xml:space="preserve">Follow different tools: Jira, </w:t>
-      </w:r>
-      <w:proofErr w:type="spellStart"/>
-      <w:r>
-        <w:t>XLDeploy</w:t>
-      </w:r>
-      <w:proofErr w:type="spellEnd"/>
-      <w:r>
-        <w:t>, Master Deploy, Snow It,</w:t>
-      </w:r>
-      <w:r>
-        <w:t xml:space="preserve"> Bug Reporting </w:t>
-      </w:r>
-      <w:proofErr w:type="gramStart"/>
-      <w:r>
-        <w:t xml:space="preserve">Tools </w:t>
+        <w:t>Follow different tools: Jira, XLDeploy, Master Deploy, Snow It,</w:t>
+      </w:r>
+      <w:r>
+        <w:t xml:space="preserve"> Bug Reporting Tools </w:t>
       </w:r>
       <w:r>
         <w:t xml:space="preserve"> etc.</w:t>
       </w:r>
-      <w:proofErr w:type="gramEnd"/>
     </w:p>
     <w:p>
       <w:pPr>
@@ -1702,15 +1681,7 @@
         <w:t xml:space="preserve"> contain “space” delimiters should be used</w:t>
       </w:r>
       <w:r>
-        <w:t xml:space="preserve">. </w:t>
-      </w:r>
-      <w:proofErr w:type="gramStart"/>
-      <w:r>
-        <w:t>“ =</w:t>
-      </w:r>
-      <w:proofErr w:type="gramEnd"/>
-      <w:r>
-        <w:t xml:space="preserve"> quotation mark</w:t>
+        <w:t>. “ = quotation mark</w:t>
       </w:r>
     </w:p>
     <w:p/>
@@ -1748,15 +1719,14 @@
         <w:pStyle w:val="HeadingNumber3"/>
       </w:pPr>
       <w:r>
-        <w:t xml:space="preserve">Create a parser for the specified command </w:t>
-      </w:r>
-      <w:proofErr w:type="gramStart"/>
-      <w:r>
-        <w:t>line</w:t>
-      </w:r>
-      <w:proofErr w:type="gramEnd"/>
-    </w:p>
-    <w:p/>
+        <w:t>Create a parser for the specified command line</w:t>
+      </w:r>
+    </w:p>
+    <w:p>
+      <w:r>
+        <w:t>Chose tool to generate lexer for C#.</w:t>
+      </w:r>
+    </w:p>
     <w:p>
       <w:pPr>
         <w:pStyle w:val="HeadingNumber1"/>

</xml_diff>